<commit_message>
Completed exercises of Chapter 6, will now do problems...
</commit_message>
<xml_diff>
--- a/Chapter 6/Exercises/6-58.docx
+++ b/Chapter 6/Exercises/6-58.docx
@@ -2,6 +2,523 @@
 <file path=word/document.xml><?xml version="1.0" encoding="utf-8"?>
 <w:document xmlns:wpc="http://schemas.microsoft.com/office/word/2010/wordprocessingCanvas" xmlns:cx="http://schemas.microsoft.com/office/drawing/2014/chartex" xmlns:cx1="http://schemas.microsoft.com/office/drawing/2015/9/8/chartex" xmlns:cx2="http://schemas.microsoft.com/office/drawing/2015/10/21/chartex" xmlns:cx3="http://schemas.microsoft.com/office/drawing/2016/5/9/chartex" xmlns:cx4="http://schemas.microsoft.com/office/drawing/2016/5/10/chartex" xmlns:cx5="http://schemas.microsoft.com/office/drawing/2016/5/11/chartex" xmlns:cx6="http://schemas.microsoft.com/office/drawing/2016/5/12/chartex" xmlns:cx7="http://schemas.microsoft.com/office/drawing/2016/5/13/chartex" xmlns:cx8="http://schemas.microsoft.com/office/drawing/2016/5/14/chartex" xmlns:mc="http://schemas.openxmlformats.org/markup-compatibility/2006" xmlns:aink="http://schemas.microsoft.com/office/drawing/2016/ink" xmlns:am3d="http://schemas.microsoft.com/office/drawing/2017/model3d" xmlns:o="urn:schemas-microsoft-com:office:office" xmlns:oel="http://schemas.microsoft.com/office/2019/extlst" xmlns:r="http://schemas.openxmlformats.org/officeDocument/2006/relationships" xmlns:m="http://schemas.openxmlformats.org/officeDocument/2006/math" xmlns:v="urn:schemas-microsoft-com:vml" xmlns:wp14="http://schemas.microsoft.com/office/word/2010/wordprocessingDrawing" xmlns:wp="http://schemas.openxmlformats.org/drawingml/2006/wordprocessingDrawing" xmlns:w10="urn:schemas-microsoft-com:office:word" xmlns:w="http://schemas.openxmlformats.org/wordprocessingml/2006/main" xmlns:w14="http://schemas.microsoft.com/office/word/2010/wordml" xmlns:w15="http://schemas.microsoft.com/office/word/2012/wordml" xmlns:w16cex="http://schemas.microsoft.com/office/word/2018/wordml/cex" xmlns:w16cid="http://schemas.microsoft.com/office/word/2016/wordml/cid" xmlns:w16="http://schemas.microsoft.com/office/word/2018/wordml" xmlns:w16du="http://schemas.microsoft.com/office/word/2023/wordml/word16du" xmlns:w16sdtdh="http://schemas.microsoft.com/office/word/2020/wordml/sdtdatahash" xmlns:w16sdtfl="http://schemas.microsoft.com/office/word/2024/wordml/sdtformatlock" xmlns:w16se="http://schemas.microsoft.com/office/word/2015/wordml/symex" xmlns:wpg="http://schemas.microsoft.com/office/word/2010/wordprocessingGroup" xmlns:wpi="http://schemas.microsoft.com/office/word/2010/wordprocessingInk" xmlns:wne="http://schemas.microsoft.com/office/word/2006/wordml" xmlns:wps="http://schemas.microsoft.com/office/word/2010/wordprocessingShape" mc:Ignorable="w14 w15 w16se w16cid w16 w16cex w16sdtdh w16sdtfl w16du wp14">
   <w:body>
+    <w:p>
+      <w:pPr>
+        <w:rPr>
+          <w:sz w:val="28"/>
+          <w:szCs w:val="28"/>
+        </w:rPr>
+      </w:pPr>
+      <w:r>
+        <w:rPr>
+          <w:sz w:val="28"/>
+          <w:szCs w:val="28"/>
+        </w:rPr>
+        <w:t>The values are as follows:</w:t>
+      </w:r>
+    </w:p>
+    <w:p>
+      <w:pPr>
+        <w:rPr>
+          <w:rFonts w:eastAsiaTheme="minorEastAsia"/>
+          <w:sz w:val="28"/>
+          <w:szCs w:val="28"/>
+        </w:rPr>
+      </w:pPr>
+      <m:oMathPara>
+        <m:oMath>
+          <m:r>
+            <w:rPr>
+              <w:rFonts w:ascii="Cambria Math" w:hAnsi="Cambria Math"/>
+              <w:sz w:val="28"/>
+              <w:szCs w:val="28"/>
+            </w:rPr>
+            <m:t xml:space="preserve">Accounts Receivable Turnover </m:t>
+          </m:r>
+          <m:d>
+            <m:dPr>
+              <m:ctrlPr>
+                <w:rPr>
+                  <w:rFonts w:ascii="Cambria Math" w:hAnsi="Cambria Math"/>
+                  <w:i/>
+                  <w:sz w:val="28"/>
+                  <w:szCs w:val="28"/>
+                </w:rPr>
+              </m:ctrlPr>
+            </m:dPr>
+            <m:e>
+              <m:r>
+                <w:rPr>
+                  <w:rFonts w:ascii="Cambria Math" w:hAnsi="Cambria Math"/>
+                  <w:sz w:val="28"/>
+                  <w:szCs w:val="28"/>
+                </w:rPr>
+                <m:t>2010</m:t>
+              </m:r>
+            </m:e>
+          </m:d>
+          <m:r>
+            <w:rPr>
+              <w:rFonts w:ascii="Cambria Math" w:hAnsi="Cambria Math"/>
+              <w:sz w:val="28"/>
+              <w:szCs w:val="28"/>
+            </w:rPr>
+            <m:t>=</m:t>
+          </m:r>
+          <m:f>
+            <m:fPr>
+              <m:ctrlPr>
+                <w:rPr>
+                  <w:rFonts w:ascii="Cambria Math" w:hAnsi="Cambria Math"/>
+                  <w:i/>
+                  <w:sz w:val="28"/>
+                  <w:szCs w:val="28"/>
+                </w:rPr>
+              </m:ctrlPr>
+            </m:fPr>
+            <m:num>
+              <m:r>
+                <w:rPr>
+                  <w:rFonts w:ascii="Cambria Math" w:hAnsi="Cambria Math"/>
+                  <w:sz w:val="28"/>
+                  <w:szCs w:val="28"/>
+                </w:rPr>
+                <m:t>35,088</m:t>
+              </m:r>
+            </m:num>
+            <m:den>
+              <m:f>
+                <m:fPr>
+                  <m:ctrlPr>
+                    <w:rPr>
+                      <w:rFonts w:ascii="Cambria Math" w:hAnsi="Cambria Math"/>
+                      <w:i/>
+                      <w:sz w:val="28"/>
+                      <w:szCs w:val="28"/>
+                    </w:rPr>
+                  </m:ctrlPr>
+                </m:fPr>
+                <m:num>
+                  <m:r>
+                    <w:rPr>
+                      <w:rFonts w:ascii="Cambria Math" w:hAnsi="Cambria Math"/>
+                      <w:sz w:val="28"/>
+                      <w:szCs w:val="28"/>
+                    </w:rPr>
+                    <m:t>6,668+6,106</m:t>
+                  </m:r>
+                </m:num>
+                <m:den>
+                  <m:r>
+                    <w:rPr>
+                      <w:rFonts w:ascii="Cambria Math" w:hAnsi="Cambria Math"/>
+                      <w:sz w:val="28"/>
+                      <w:szCs w:val="28"/>
+                    </w:rPr>
+                    <m:t>2</m:t>
+                  </m:r>
+                </m:den>
+              </m:f>
+            </m:den>
+          </m:f>
+          <m:r>
+            <w:rPr>
+              <w:rFonts w:ascii="Cambria Math" w:hAnsi="Cambria Math"/>
+              <w:sz w:val="28"/>
+              <w:szCs w:val="28"/>
+            </w:rPr>
+            <m:t>=5.5</m:t>
+          </m:r>
+        </m:oMath>
+      </m:oMathPara>
+    </w:p>
+    <w:p>
+      <w:pPr>
+        <w:rPr>
+          <w:rFonts w:eastAsiaTheme="minorEastAsia"/>
+          <w:sz w:val="28"/>
+          <w:szCs w:val="28"/>
+        </w:rPr>
+      </w:pPr>
+      <m:oMathPara>
+        <m:oMath>
+          <m:r>
+            <w:rPr>
+              <w:rFonts w:ascii="Cambria Math" w:eastAsiaTheme="minorEastAsia" w:hAnsi="Cambria Math"/>
+              <w:sz w:val="28"/>
+              <w:szCs w:val="28"/>
+            </w:rPr>
+            <m:t xml:space="preserve">Average collection period </m:t>
+          </m:r>
+          <m:d>
+            <m:dPr>
+              <m:ctrlPr>
+                <w:rPr>
+                  <w:rFonts w:ascii="Cambria Math" w:eastAsiaTheme="minorEastAsia" w:hAnsi="Cambria Math"/>
+                  <w:i/>
+                  <w:sz w:val="28"/>
+                  <w:szCs w:val="28"/>
+                </w:rPr>
+              </m:ctrlPr>
+            </m:dPr>
+            <m:e>
+              <m:r>
+                <w:rPr>
+                  <w:rFonts w:ascii="Cambria Math" w:eastAsiaTheme="minorEastAsia" w:hAnsi="Cambria Math"/>
+                  <w:sz w:val="28"/>
+                  <w:szCs w:val="28"/>
+                </w:rPr>
+                <m:t>2010</m:t>
+              </m:r>
+            </m:e>
+          </m:d>
+          <m:r>
+            <w:rPr>
+              <w:rFonts w:ascii="Cambria Math" w:eastAsiaTheme="minorEastAsia" w:hAnsi="Cambria Math"/>
+              <w:sz w:val="28"/>
+              <w:szCs w:val="28"/>
+            </w:rPr>
+            <m:t>=</m:t>
+          </m:r>
+          <m:f>
+            <m:fPr>
+              <m:ctrlPr>
+                <w:rPr>
+                  <w:rFonts w:ascii="Cambria Math" w:eastAsiaTheme="minorEastAsia" w:hAnsi="Cambria Math"/>
+                  <w:i/>
+                  <w:sz w:val="28"/>
+                  <w:szCs w:val="28"/>
+                </w:rPr>
+              </m:ctrlPr>
+            </m:fPr>
+            <m:num>
+              <m:r>
+                <w:rPr>
+                  <w:rFonts w:ascii="Cambria Math" w:eastAsiaTheme="minorEastAsia" w:hAnsi="Cambria Math"/>
+                  <w:sz w:val="28"/>
+                  <w:szCs w:val="28"/>
+                </w:rPr>
+                <m:t>365</m:t>
+              </m:r>
+            </m:num>
+            <m:den>
+              <m:r>
+                <w:rPr>
+                  <w:rFonts w:ascii="Cambria Math" w:eastAsiaTheme="minorEastAsia" w:hAnsi="Cambria Math"/>
+                  <w:sz w:val="28"/>
+                  <w:szCs w:val="28"/>
+                </w:rPr>
+                <m:t>Accounts Receivable Turnover</m:t>
+              </m:r>
+            </m:den>
+          </m:f>
+          <m:r>
+            <w:rPr>
+              <w:rFonts w:ascii="Cambria Math" w:eastAsiaTheme="minorEastAsia" w:hAnsi="Cambria Math"/>
+              <w:sz w:val="28"/>
+              <w:szCs w:val="28"/>
+            </w:rPr>
+            <m:t>=66.36</m:t>
+          </m:r>
+        </m:oMath>
+      </m:oMathPara>
+    </w:p>
+    <w:p>
+      <w:pPr>
+        <w:rPr>
+          <w:rFonts w:eastAsiaTheme="minorEastAsia"/>
+          <w:sz w:val="28"/>
+          <w:szCs w:val="28"/>
+        </w:rPr>
+      </w:pPr>
+      <m:oMathPara>
+        <m:oMath>
+          <m:r>
+            <w:rPr>
+              <w:rFonts w:ascii="Cambria Math" w:hAnsi="Cambria Math"/>
+              <w:sz w:val="28"/>
+              <w:szCs w:val="28"/>
+            </w:rPr>
+            <m:t xml:space="preserve">Accounts Receivable Turnover </m:t>
+          </m:r>
+          <m:d>
+            <m:dPr>
+              <m:ctrlPr>
+                <w:rPr>
+                  <w:rFonts w:ascii="Cambria Math" w:hAnsi="Cambria Math"/>
+                  <w:i/>
+                  <w:sz w:val="28"/>
+                  <w:szCs w:val="28"/>
+                </w:rPr>
+              </m:ctrlPr>
+            </m:dPr>
+            <m:e>
+              <m:r>
+                <w:rPr>
+                  <w:rFonts w:ascii="Cambria Math" w:hAnsi="Cambria Math"/>
+                  <w:sz w:val="28"/>
+                  <w:szCs w:val="28"/>
+                </w:rPr>
+                <m:t>201</m:t>
+              </m:r>
+              <m:r>
+                <w:rPr>
+                  <w:rFonts w:ascii="Cambria Math" w:hAnsi="Cambria Math"/>
+                  <w:sz w:val="28"/>
+                  <w:szCs w:val="28"/>
+                </w:rPr>
+                <m:t>1</m:t>
+              </m:r>
+            </m:e>
+          </m:d>
+          <m:r>
+            <w:rPr>
+              <w:rFonts w:ascii="Cambria Math" w:hAnsi="Cambria Math"/>
+              <w:sz w:val="28"/>
+              <w:szCs w:val="28"/>
+            </w:rPr>
+            <m:t>=</m:t>
+          </m:r>
+          <m:f>
+            <m:fPr>
+              <m:ctrlPr>
+                <w:rPr>
+                  <w:rFonts w:ascii="Cambria Math" w:hAnsi="Cambria Math"/>
+                  <w:i/>
+                  <w:sz w:val="28"/>
+                  <w:szCs w:val="28"/>
+                </w:rPr>
+              </m:ctrlPr>
+            </m:fPr>
+            <m:num>
+              <m:r>
+                <w:rPr>
+                  <w:rFonts w:ascii="Cambria Math" w:hAnsi="Cambria Math"/>
+                  <w:sz w:val="28"/>
+                  <w:szCs w:val="28"/>
+                </w:rPr>
+                <m:t>36, 528</m:t>
+              </m:r>
+            </m:num>
+            <m:den>
+              <m:f>
+                <m:fPr>
+                  <m:ctrlPr>
+                    <w:rPr>
+                      <w:rFonts w:ascii="Cambria Math" w:hAnsi="Cambria Math"/>
+                      <w:i/>
+                      <w:sz w:val="28"/>
+                      <w:szCs w:val="28"/>
+                    </w:rPr>
+                  </m:ctrlPr>
+                </m:fPr>
+                <m:num>
+                  <m:r>
+                    <w:rPr>
+                      <w:rFonts w:ascii="Cambria Math" w:hAnsi="Cambria Math"/>
+                      <w:sz w:val="28"/>
+                      <w:szCs w:val="28"/>
+                    </w:rPr>
+                    <m:t>6,668+</m:t>
+                  </m:r>
+                  <m:r>
+                    <w:rPr>
+                      <w:rFonts w:ascii="Cambria Math" w:hAnsi="Cambria Math"/>
+                      <w:sz w:val="28"/>
+                      <w:szCs w:val="28"/>
+                    </w:rPr>
+                    <m:t>7</m:t>
+                  </m:r>
+                  <m:r>
+                    <w:rPr>
+                      <w:rFonts w:ascii="Cambria Math" w:hAnsi="Cambria Math"/>
+                      <w:sz w:val="28"/>
+                      <w:szCs w:val="28"/>
+                    </w:rPr>
+                    <m:t>,</m:t>
+                  </m:r>
+                  <m:r>
+                    <w:rPr>
+                      <w:rFonts w:ascii="Cambria Math" w:hAnsi="Cambria Math"/>
+                      <w:sz w:val="28"/>
+                      <w:szCs w:val="28"/>
+                    </w:rPr>
+                    <m:t>061</m:t>
+                  </m:r>
+                </m:num>
+                <m:den>
+                  <m:r>
+                    <w:rPr>
+                      <w:rFonts w:ascii="Cambria Math" w:hAnsi="Cambria Math"/>
+                      <w:sz w:val="28"/>
+                      <w:szCs w:val="28"/>
+                    </w:rPr>
+                    <m:t>2</m:t>
+                  </m:r>
+                </m:den>
+              </m:f>
+            </m:den>
+          </m:f>
+          <m:r>
+            <w:rPr>
+              <w:rFonts w:ascii="Cambria Math" w:hAnsi="Cambria Math"/>
+              <w:sz w:val="28"/>
+              <w:szCs w:val="28"/>
+            </w:rPr>
+            <m:t>=</m:t>
+          </m:r>
+          <m:r>
+            <w:rPr>
+              <w:rFonts w:ascii="Cambria Math" w:hAnsi="Cambria Math"/>
+              <w:sz w:val="28"/>
+              <w:szCs w:val="28"/>
+            </w:rPr>
+            <m:t>5.32</m:t>
+          </m:r>
+        </m:oMath>
+      </m:oMathPara>
+    </w:p>
+    <w:p>
+      <w:pPr>
+        <w:rPr>
+          <w:rFonts w:eastAsiaTheme="minorEastAsia"/>
+          <w:sz w:val="28"/>
+          <w:szCs w:val="28"/>
+        </w:rPr>
+      </w:pPr>
+      <m:oMathPara>
+        <m:oMath>
+          <m:r>
+            <w:rPr>
+              <w:rFonts w:ascii="Cambria Math" w:eastAsiaTheme="minorEastAsia" w:hAnsi="Cambria Math"/>
+              <w:sz w:val="28"/>
+              <w:szCs w:val="28"/>
+            </w:rPr>
+            <m:t xml:space="preserve">Average collection period </m:t>
+          </m:r>
+          <m:d>
+            <m:dPr>
+              <m:ctrlPr>
+                <w:rPr>
+                  <w:rFonts w:ascii="Cambria Math" w:eastAsiaTheme="minorEastAsia" w:hAnsi="Cambria Math"/>
+                  <w:i/>
+                  <w:sz w:val="28"/>
+                  <w:szCs w:val="28"/>
+                </w:rPr>
+              </m:ctrlPr>
+            </m:dPr>
+            <m:e>
+              <m:r>
+                <w:rPr>
+                  <w:rFonts w:ascii="Cambria Math" w:eastAsiaTheme="minorEastAsia" w:hAnsi="Cambria Math"/>
+                  <w:sz w:val="28"/>
+                  <w:szCs w:val="28"/>
+                </w:rPr>
+                <m:t>201</m:t>
+              </m:r>
+              <m:r>
+                <w:rPr>
+                  <w:rFonts w:ascii="Cambria Math" w:eastAsiaTheme="minorEastAsia" w:hAnsi="Cambria Math"/>
+                  <w:sz w:val="28"/>
+                  <w:szCs w:val="28"/>
+                </w:rPr>
+                <m:t>1</m:t>
+              </m:r>
+            </m:e>
+          </m:d>
+          <m:r>
+            <w:rPr>
+              <w:rFonts w:ascii="Cambria Math" w:eastAsiaTheme="minorEastAsia" w:hAnsi="Cambria Math"/>
+              <w:sz w:val="28"/>
+              <w:szCs w:val="28"/>
+            </w:rPr>
+            <m:t>=</m:t>
+          </m:r>
+          <m:f>
+            <m:fPr>
+              <m:ctrlPr>
+                <w:rPr>
+                  <w:rFonts w:ascii="Cambria Math" w:eastAsiaTheme="minorEastAsia" w:hAnsi="Cambria Math"/>
+                  <w:i/>
+                  <w:sz w:val="28"/>
+                  <w:szCs w:val="28"/>
+                </w:rPr>
+              </m:ctrlPr>
+            </m:fPr>
+            <m:num>
+              <m:r>
+                <w:rPr>
+                  <w:rFonts w:ascii="Cambria Math" w:eastAsiaTheme="minorEastAsia" w:hAnsi="Cambria Math"/>
+                  <w:sz w:val="28"/>
+                  <w:szCs w:val="28"/>
+                </w:rPr>
+                <m:t>365</m:t>
+              </m:r>
+            </m:num>
+            <m:den>
+              <m:r>
+                <w:rPr>
+                  <w:rFonts w:ascii="Cambria Math" w:eastAsiaTheme="minorEastAsia" w:hAnsi="Cambria Math"/>
+                  <w:sz w:val="28"/>
+                  <w:szCs w:val="28"/>
+                </w:rPr>
+                <m:t>Accounts Receivable Turnover</m:t>
+              </m:r>
+            </m:den>
+          </m:f>
+          <m:r>
+            <w:rPr>
+              <w:rFonts w:ascii="Cambria Math" w:eastAsiaTheme="minorEastAsia" w:hAnsi="Cambria Math"/>
+              <w:sz w:val="28"/>
+              <w:szCs w:val="28"/>
+            </w:rPr>
+            <m:t>=6</m:t>
+          </m:r>
+          <m:r>
+            <w:rPr>
+              <w:rFonts w:ascii="Cambria Math" w:eastAsiaTheme="minorEastAsia" w:hAnsi="Cambria Math"/>
+              <w:sz w:val="28"/>
+              <w:szCs w:val="28"/>
+            </w:rPr>
+            <m:t>8.06</m:t>
+          </m:r>
+        </m:oMath>
+      </m:oMathPara>
+    </w:p>
+    <w:p>
+      <w:pPr>
+        <w:rPr>
+          <w:rFonts w:eastAsiaTheme="minorEastAsia"/>
+          <w:sz w:val="28"/>
+          <w:szCs w:val="28"/>
+        </w:rPr>
+      </w:pPr>
+      <w:r>
+        <w:rPr>
+          <w:rFonts w:eastAsiaTheme="minorEastAsia"/>
+          <w:sz w:val="28"/>
+          <w:szCs w:val="28"/>
+        </w:rPr>
+        <w:t xml:space="preserve">Bayer’s ratio decreases slightly in 2011 compared to 2010, indicating a corresponding slight increase in average collection period. </w:t>
+      </w:r>
+    </w:p>
+    <w:p>
+      <w:pPr>
+        <w:rPr>
+          <w:rFonts w:eastAsiaTheme="minorEastAsia"/>
+          <w:sz w:val="28"/>
+          <w:szCs w:val="28"/>
+        </w:rPr>
+      </w:pPr>
+      <w:r>
+        <w:rPr>
+          <w:rFonts w:eastAsiaTheme="minorEastAsia"/>
+          <w:sz w:val="28"/>
+          <w:szCs w:val="28"/>
+        </w:rPr>
+        <w:t>This indicates the fact that Bayer Group has deteriorated in their ability to collect the revenues again. Thus, we see that the company’s performance in this aspect has decreased a bit.</w:t>
+      </w:r>
+    </w:p>
     <w:p>
       <w:pPr>
         <w:rPr>
@@ -937,6 +1454,16 @@
       <w:spacing w:val="5"/>
     </w:rPr>
   </w:style>
+  <w:style w:type="character" w:styleId="PlaceholderText">
+    <w:name w:val="Placeholder Text"/>
+    <w:basedOn w:val="DefaultParagraphFont"/>
+    <w:uiPriority w:val="99"/>
+    <w:semiHidden/>
+    <w:rsid w:val="00C14A89"/>
+    <w:rPr>
+      <w:color w:val="666666"/>
+    </w:rPr>
+  </w:style>
 </w:styles>
 </file>
 

</xml_diff>